<commit_message>
made changes in doc
</commit_message>
<xml_diff>
--- a/1. PYTHON INTRODUCTION/Python Introduction.docx
+++ b/1. PYTHON INTRODUCTION/Python Introduction.docx
@@ -14,7 +14,7 @@
     <w:p>
       <w:r>
         <w:pict w14:anchorId="292EDE04">
-          <v:rect id="_x0000_i1259" style="width:0;height:1.5pt" o:hralign="center" o:hrstd="t" o:hr="t" fillcolor="#a0a0a0" stroked="f"/>
+          <v:rect id="_x0000_i1025" style="width:0;height:1.5pt" o:hralign="center" o:hrstd="t" o:hr="t" fillcolor="#a0a0a0" stroked="f"/>
         </w:pict>
       </w:r>
     </w:p>
@@ -60,7 +60,7 @@
     <w:p>
       <w:r>
         <w:pict w14:anchorId="0607FC99">
-          <v:rect id="_x0000_i1260" style="width:0;height:1.5pt" o:hralign="center" o:hrstd="t" o:hr="t" fillcolor="#a0a0a0" stroked="f"/>
+          <v:rect id="_x0000_i1026" style="width:0;height:1.5pt" o:hralign="center" o:hrstd="t" o:hr="t" fillcolor="#a0a0a0" stroked="f"/>
         </w:pict>
       </w:r>
     </w:p>
@@ -106,7 +106,7 @@
     <w:p>
       <w:r>
         <w:pict w14:anchorId="7B723572">
-          <v:rect id="_x0000_i1261" style="width:0;height:1.5pt" o:hralign="center" o:hrstd="t" o:hr="t" fillcolor="#a0a0a0" stroked="f"/>
+          <v:rect id="_x0000_i1027" style="width:0;height:1.5pt" o:hralign="center" o:hrstd="t" o:hr="t" fillcolor="#a0a0a0" stroked="f"/>
         </w:pict>
       </w:r>
     </w:p>
@@ -152,7 +152,7 @@
     <w:p>
       <w:r>
         <w:pict w14:anchorId="67795BA2">
-          <v:rect id="_x0000_i1262" style="width:0;height:1.5pt" o:hralign="center" o:hrstd="t" o:hr="t" fillcolor="#a0a0a0" stroked="f"/>
+          <v:rect id="_x0000_i1028" style="width:0;height:1.5pt" o:hralign="center" o:hrstd="t" o:hr="t" fillcolor="#a0a0a0" stroked="f"/>
         </w:pict>
       </w:r>
     </w:p>
@@ -334,7 +334,7 @@
     <w:p>
       <w:r>
         <w:pict w14:anchorId="35BD548E">
-          <v:rect id="_x0000_i1263" style="width:0;height:1.5pt" o:hralign="center" o:hrstd="t" o:hr="t" fillcolor="#a0a0a0" stroked="f"/>
+          <v:rect id="_x0000_i1029" style="width:0;height:1.5pt" o:hralign="center" o:hrstd="t" o:hr="t" fillcolor="#a0a0a0" stroked="f"/>
         </w:pict>
       </w:r>
     </w:p>
@@ -483,7 +483,7 @@
     <w:p>
       <w:r>
         <w:pict w14:anchorId="3B61AB58">
-          <v:rect id="_x0000_i1264" style="width:0;height:1.5pt" o:hralign="center" o:hrstd="t" o:hr="t" fillcolor="#a0a0a0" stroked="f"/>
+          <v:rect id="_x0000_i1030" style="width:0;height:1.5pt" o:hralign="center" o:hrstd="t" o:hr="t" fillcolor="#a0a0a0" stroked="f"/>
         </w:pict>
       </w:r>
     </w:p>
@@ -580,7 +580,7 @@
       <w:r>
         <w:lastRenderedPageBreak/>
         <w:pict w14:anchorId="2CF72E0E">
-          <v:rect id="_x0000_i1265" style="width:0;height:1.5pt" o:hralign="center" o:hrstd="t" o:hr="t" fillcolor="#a0a0a0" stroked="f"/>
+          <v:rect id="_x0000_i1031" style="width:0;height:1.5pt" o:hralign="center" o:hrstd="t" o:hr="t" fillcolor="#a0a0a0" stroked="f"/>
         </w:pict>
       </w:r>
     </w:p>
@@ -645,27 +645,8 @@
     </w:p>
     <w:p>
       <w:r>
-        <w:rPr>
-          <w:b/>
-          <w:bCs/>
-        </w:rPr>
-        <w:t>Examples:</w:t>
-      </w:r>
-    </w:p>
-    <w:p>
-      <w:r>
-        <w:t>print("Python is slower than C++")</w:t>
-      </w:r>
-    </w:p>
-    <w:p>
-      <w:r>
-        <w:t>print("Python is not used for mobile apps")</w:t>
-      </w:r>
-    </w:p>
-    <w:p>
-      <w:r>
         <w:pict w14:anchorId="21AE95D2">
-          <v:rect id="_x0000_i1266" style="width:0;height:1.5pt" o:hralign="center" o:hrstd="t" o:hr="t" fillcolor="#a0a0a0" stroked="f"/>
+          <v:rect id="_x0000_i1032" style="width:0;height:1.5pt" o:hralign="center" o:hrstd="t" o:hr="t" fillcolor="#a0a0a0" stroked="f"/>
         </w:pict>
       </w:r>
     </w:p>
@@ -781,7 +762,13 @@
         </w:numPr>
       </w:pPr>
       <w:r>
-        <w:t>What is the correct output of: print("Hello")?</w:t>
+        <w:t>What is the correct output of</w:t>
+      </w:r>
+      <w:r>
+        <w:t xml:space="preserve"> </w:t>
+      </w:r>
+      <w:r>
+        <w:t>print("Hello")?</w:t>
       </w:r>
       <w:r>
         <w:br/>
@@ -873,9 +860,6 @@
       </w:r>
       <w:r>
         <w:br/>
-      </w:r>
-      <w:r>
-        <w:lastRenderedPageBreak/>
         <w:t>c) str</w:t>
       </w:r>
       <w:r>
@@ -904,6 +888,7 @@
         </w:numPr>
       </w:pPr>
       <w:r>
+        <w:lastRenderedPageBreak/>
         <w:t>Which of the following is a Python web framework?</w:t>
       </w:r>
       <w:r>
@@ -4100,6 +4085,7 @@
   <w:style w:type="character" w:default="1" w:styleId="DefaultParagraphFont">
     <w:name w:val="Default Paragraph Font"/>
     <w:uiPriority w:val="1"/>
+    <w:semiHidden/>
     <w:unhideWhenUsed/>
   </w:style>
   <w:style w:type="table" w:default="1" w:styleId="TableNormal">

</xml_diff>